<commit_message>
Fixes for user manual
</commit_message>
<xml_diff>
--- a/UserManual.docx
+++ b/UserManual.docx
@@ -271,7 +271,6 @@
         <w:rPr>
           <w:b/>
           <w:bCs/>
-          <w:lang w:val="en-US"/>
         </w:rPr>
       </w:pPr>
       <w:r>
@@ -281,6 +280,31 @@
           <w:lang w:val="en-US"/>
         </w:rPr>
         <w:t>3. How to Launch the Simulator</w:t>
+      </w:r>
+    </w:p>
+    <w:p>
+      <w:pPr>
+        <w:rPr>
+          <w:lang w:val="en-US"/>
+        </w:rPr>
+      </w:pPr>
+      <w:r>
+        <w:rPr>
+          <w:lang w:val="en-US"/>
+        </w:rPr>
+        <w:t xml:space="preserve">First, download the code from </w:t>
+      </w:r>
+      <w:r>
+        <w:rPr>
+          <w:lang w:val="en-US"/>
+        </w:rPr>
+        <w:t>https://github.com/AdirDangoor/DistributedNetworkProject</w:t>
+      </w:r>
+      <w:r>
+        <w:rPr>
+          <w:lang w:val="en-US"/>
+        </w:rPr>
+        <w:t>.</w:t>
       </w:r>
     </w:p>
     <w:p>
@@ -379,23 +403,7 @@
           <w:rFonts w:eastAsiaTheme="minorEastAsia"/>
           <w:lang w:val="en-US"/>
         </w:rPr>
-        <w:t xml:space="preserve">This will </w:t>
-      </w:r>
-      <w:proofErr w:type="gramStart"/>
-      <w:r>
-        <w:rPr>
-          <w:rFonts w:eastAsiaTheme="minorEastAsia"/>
-          <w:lang w:val="en-US"/>
-        </w:rPr>
-        <w:t>launch</w:t>
-      </w:r>
-      <w:proofErr w:type="gramEnd"/>
-      <w:r>
-        <w:rPr>
-          <w:rFonts w:eastAsiaTheme="minorEastAsia"/>
-          <w:lang w:val="en-US"/>
-        </w:rPr>
-        <w:t xml:space="preserve"> GUI for configuring and running simulations</w:t>
+        <w:t>This will launch GUI for configuring and running simulations</w:t>
       </w:r>
     </w:p>
     <w:p>
@@ -486,7 +494,6 @@
           <w:bCs/>
           <w:lang w:val="en-US"/>
         </w:rPr>
-        <w:lastRenderedPageBreak/>
         <w:t>4. Using the GUI to Configure and Run a Simulation</w:t>
       </w:r>
     </w:p>
@@ -542,19 +549,28 @@
     </w:p>
     <w:p>
       <w:pPr>
-        <w:numPr>
-          <w:ilvl w:val="0"/>
-          <w:numId w:val="11"/>
-        </w:numPr>
-        <w:rPr>
-          <w:lang w:val="en-US"/>
-        </w:rPr>
-      </w:pPr>
-      <w:r>
-        <w:rPr>
-          <w:lang w:val="en-US"/>
-        </w:rPr>
-        <w:t>You will see options for:</w:t>
+        <w:ind w:firstLine="360"/>
+        <w:rPr>
+          <w:b/>
+          <w:bCs/>
+          <w:lang w:val="en-US"/>
+        </w:rPr>
+      </w:pPr>
+      <w:r>
+        <w:rPr>
+          <w:b/>
+          <w:bCs/>
+          <w:lang w:val="en-US"/>
+        </w:rPr>
+        <w:t>The following options appear</w:t>
+      </w:r>
+      <w:r>
+        <w:rPr>
+          <w:b/>
+          <w:bCs/>
+          <w:lang w:val="en-US"/>
+        </w:rPr>
+        <w:t>:</w:t>
       </w:r>
     </w:p>
     <w:p>
@@ -738,7 +754,7 @@
           <w:noProof/>
         </w:rPr>
         <w:drawing>
-          <wp:anchor distT="0" distB="0" distL="114300" distR="114300" simplePos="0" relativeHeight="251657216" behindDoc="0" locked="0" layoutInCell="1" allowOverlap="1" wp14:anchorId="6B860157" wp14:editId="05938C72">
+          <wp:anchor distT="0" distB="0" distL="114300" distR="114300" simplePos="0" relativeHeight="251657216" behindDoc="0" locked="0" layoutInCell="1" allowOverlap="1" wp14:anchorId="6B860157" wp14:editId="22E73E40">
             <wp:simplePos x="0" y="0"/>
             <wp:positionH relativeFrom="column">
               <wp:posOffset>1905</wp:posOffset>
@@ -834,7 +850,6 @@
           <w:b/>
           <w:bCs/>
         </w:rPr>
-        <w:lastRenderedPageBreak/>
         <w:t>B. Step-by-Step Configuration</w:t>
       </w:r>
     </w:p>
@@ -1213,21 +1228,7 @@
         <w:rPr>
           <w:lang w:val="en-US"/>
         </w:rPr>
-        <w:t xml:space="preserve">– pick Short, Medium, or Long </w:t>
-      </w:r>
-      <w:proofErr w:type="gramStart"/>
-      <w:r>
-        <w:rPr>
-          <w:lang w:val="en-US"/>
-        </w:rPr>
-        <w:t>for the amount of</w:t>
-      </w:r>
-      <w:proofErr w:type="gramEnd"/>
-      <w:r>
-        <w:rPr>
-          <w:lang w:val="en-US"/>
-        </w:rPr>
-        <w:t xml:space="preserve"> detail recorded.</w:t>
+        <w:t>– pick Short, Medium, or Long for the amount of detail recorded.</w:t>
       </w:r>
     </w:p>
     <w:p>
@@ -1546,24 +1547,6 @@
         <w:noBreakHyphen/>
         <w:t>run review.</w:t>
       </w:r>
-    </w:p>
-    <w:p>
-      <w:pPr>
-        <w:rPr>
-          <w:b/>
-          <w:bCs/>
-          <w:lang w:val="en-US"/>
-        </w:rPr>
-      </w:pPr>
-    </w:p>
-    <w:p>
-      <w:pPr>
-        <w:rPr>
-          <w:b/>
-          <w:bCs/>
-          <w:lang w:val="en-US"/>
-        </w:rPr>
-      </w:pPr>
     </w:p>
     <w:p>
       <w:pPr>
@@ -4560,21 +4543,7 @@
               <w:rPr>
                 <w:lang w:val="en-US"/>
               </w:rPr>
-              <w:t xml:space="preserve">Hex/CSS </w:t>
-            </w:r>
-            <w:proofErr w:type="gramStart"/>
-            <w:r>
-              <w:rPr>
-                <w:lang w:val="en-US"/>
-              </w:rPr>
-              <w:t>token</w:t>
-            </w:r>
-            <w:proofErr w:type="gramEnd"/>
-            <w:r>
-              <w:rPr>
-                <w:lang w:val="en-US"/>
-              </w:rPr>
-              <w:t xml:space="preserve"> the </w:t>
+              <w:t xml:space="preserve">Hex/CSS token the </w:t>
             </w:r>
             <w:r>
               <w:rPr>
@@ -4638,73 +4607,6 @@
                 <w:lang w:val="en-US"/>
               </w:rPr>
               <w:t>Convenience flag injected by the scenario loader (e.g. BFS root).</w:t>
-            </w:r>
-          </w:p>
-        </w:tc>
-      </w:tr>
-      <w:tr>
-        <w:trPr>
-          <w:tblCellSpacing w:w="15" w:type="dxa"/>
-        </w:trPr>
-        <w:tc>
-          <w:tcPr>
-            <w:tcW w:w="0" w:type="auto"/>
-            <w:vAlign w:val="center"/>
-            <w:hideMark/>
-          </w:tcPr>
-          <w:p>
-            <w:pPr>
-              <w:jc w:val="center"/>
-            </w:pPr>
-            <m:oMathPara>
-              <m:oMath>
-                <m:r>
-                  <w:rPr>
-                    <w:rFonts w:ascii="Cambria Math" w:hAnsi="Cambria Math"/>
-                  </w:rPr>
-                  <m:t>inputs / outputs (dict)</m:t>
-                </m:r>
-              </m:oMath>
-            </m:oMathPara>
-          </w:p>
-        </w:tc>
-        <w:tc>
-          <w:tcPr>
-            <w:tcW w:w="0" w:type="auto"/>
-            <w:vAlign w:val="center"/>
-            <w:hideMark/>
-          </w:tcPr>
-          <w:p>
-            <w:pPr>
-              <w:jc w:val="center"/>
-              <w:rPr>
-                <w:lang w:val="en-US"/>
-              </w:rPr>
-            </w:pPr>
-            <w:r>
-              <w:rPr>
-                <w:lang w:val="en-US"/>
-              </w:rPr>
-              <w:t>Generic per</w:t>
-            </w:r>
-            <w:r>
-              <w:rPr>
-                <w:lang w:val="en-US"/>
-              </w:rPr>
-              <w:noBreakHyphen/>
-              <w:t>algorithm</w:t>
-            </w:r>
-            <w:r>
-              <w:rPr>
-                <w:lang w:val="en-US"/>
-              </w:rPr>
-              <w:t xml:space="preserve"> </w:t>
-            </w:r>
-            <w:r>
-              <w:rPr>
-                <w:lang w:val="en-US"/>
-              </w:rPr>
-              <w:t>you decide the schema.</w:t>
             </w:r>
           </w:p>
         </w:tc>
@@ -5078,6 +4980,13 @@
     <w:p>
       <w:pPr>
         <w:rPr>
+          <w:lang w:val="en-US"/>
+        </w:rPr>
+      </w:pPr>
+    </w:p>
+    <w:p>
+      <w:pPr>
+        <w:rPr>
           <w:b/>
           <w:bCs/>
           <w:lang w:val="en-US"/>
@@ -5422,21 +5331,19 @@
               <w:rPr>
                 <w:lang w:val="en-US"/>
               </w:rPr>
-              <w:t xml:space="preserve">This method delivers a message from one node to a single neighbor. It first confirms that the two nodes are directly connected </w:t>
+              <w:t>This method delivers a message from one node to a single neighbor. It first confirms that the two nodes are directly connected in the topology. Next, it determines how long the message should take to arrive, either by reading a configured delay</w:t>
             </w:r>
-            <w:proofErr w:type="gramStart"/>
             <w:r>
               <w:rPr>
                 <w:lang w:val="en-US"/>
               </w:rPr>
-              <w:t>in</w:t>
+              <w:t xml:space="preserve"> (check step-by-step configuration chapter)</w:t>
             </w:r>
-            <w:proofErr w:type="gramEnd"/>
             <w:r>
               <w:rPr>
                 <w:lang w:val="en-US"/>
               </w:rPr>
-              <w:t xml:space="preserve"> the topology. Next, it determines how long the message should take to arrive, either by reading a configured delay or by sampling a random value. If the link must preserve first</w:t>
+              <w:t xml:space="preserve"> or by sampling a random value. If the link must preserve first</w:t>
             </w:r>
             <w:r>
               <w:rPr>
@@ -5459,19 +5366,33 @@
               <w:noBreakHyphen/>
               <w:t xml:space="preserve">out order, the call waits until any earlier messages on the same edge have been scheduled for delivery. A </w:t>
             </w:r>
+            <m:oMath>
+              <m:r>
+                <w:rPr>
+                  <w:rStyle w:val="HTML"/>
+                  <w:rFonts w:ascii="Cambria Math" w:eastAsiaTheme="majorEastAsia" w:hAnsi="Cambria Math"/>
+                  <w:lang w:val="en-US"/>
+                </w:rPr>
+                <m:t>Message</m:t>
+              </m:r>
+            </m:oMath>
             <w:r>
               <w:rPr>
-                <w:rStyle w:val="HTML"/>
-                <w:rFonts w:eastAsiaTheme="majorEastAsia"/>
                 <w:lang w:val="en-US"/>
               </w:rPr>
-              <w:t>Message</w:t>
+              <w:t xml:space="preserve"> object is then created. When corruption or loss</w:t>
             </w:r>
             <w:r>
               <w:rPr>
                 <w:lang w:val="en-US"/>
               </w:rPr>
-              <w:t xml:space="preserve"> object is then created. When corruption or loss is requested, the content is modified accordingly before the message is placed on the global priority queue. Finally, the sender’s counter for transmitted messages is incremented, and any rules that trigger a node collapse after sending are checked.</w:t>
+              <w:t xml:space="preserve"> (check out chapter 7)</w:t>
+            </w:r>
+            <w:r>
+              <w:rPr>
+                <w:lang w:val="en-US"/>
+              </w:rPr>
+              <w:t xml:space="preserve"> is requested, the content is modified accordingly before the message is placed on the global priority queue. Finally, the sender’s counter for transmitted messages is incremented, and any rules that trigger a node collapse after sending are checked.</w:t>
             </w:r>
           </w:p>
         </w:tc>
@@ -6535,6 +6456,7 @@
               </w:rPr>
               <w:t> </w:t>
             </w:r>
+            <w:proofErr w:type="spellStart"/>
             <w:r>
               <w:rPr>
                 <w:b/>
@@ -6542,6 +6464,7 @@
               </w:rPr>
               <w:t>of</w:t>
             </w:r>
+            <w:proofErr w:type="spellEnd"/>
             <w:r>
               <w:rPr>
                 <w:rFonts w:ascii="Arial" w:hAnsi="Arial" w:cs="Arial"/>
@@ -7382,25 +7305,31 @@
     <w:p>
       <w:pPr>
         <w:rPr>
+          <w:lang w:val="en-US"/>
+        </w:rPr>
+      </w:pPr>
+      <w:r>
+        <w:rPr>
           <w:b/>
           <w:bCs/>
           <w:lang w:val="en-US"/>
         </w:rPr>
-      </w:pPr>
+        <w:lastRenderedPageBreak/>
+        <w:t>7.</w:t>
+      </w:r>
+      <w:r>
+        <w:rPr>
+          <w:lang w:val="en-US"/>
+        </w:rPr>
+        <w:t xml:space="preserve"> </w:t>
+      </w:r>
       <w:r>
         <w:rPr>
           <w:b/>
           <w:bCs/>
           <w:lang w:val="en-US"/>
         </w:rPr>
-        <w:lastRenderedPageBreak/>
-        <w:t>7.</w:t>
-      </w:r>
-      <w:r>
-        <w:rPr>
-          <w:lang w:val="en-US"/>
-        </w:rPr>
-        <w:t xml:space="preserve"> </w:t>
+        <w:t>Error &amp; Fault</w:t>
       </w:r>
       <w:r>
         <w:rPr>
@@ -7408,7 +7337,8 @@
           <w:bCs/>
           <w:lang w:val="en-US"/>
         </w:rPr>
-        <w:t>Error &amp; Fault</w:t>
+        <w:noBreakHyphen/>
+        <w:t xml:space="preserve">Injection Module </w:t>
       </w:r>
       <w:r>
         <w:rPr>
@@ -7416,45 +7346,136 @@
           <w:bCs/>
           <w:lang w:val="en-US"/>
         </w:rPr>
-        <w:noBreakHyphen/>
-        <w:t xml:space="preserve">Injection Module </w:t>
-      </w:r>
+        <w:br/>
+      </w:r>
+      <w:r>
+        <w:rPr>
+          <w:lang w:val="en-US"/>
+        </w:rPr>
+        <w:t xml:space="preserve">The simulator ships with an </w:t>
+      </w:r>
+      <w:proofErr w:type="spellStart"/>
       <w:r>
         <w:rPr>
           <w:b/>
           <w:bCs/>
           <w:lang w:val="en-US"/>
         </w:rPr>
-        <w:br/>
-      </w:r>
-      <w:r>
-        <w:rPr>
-          <w:lang w:val="en-US"/>
-        </w:rPr>
-        <w:t xml:space="preserve">The simulator ships with an </w:t>
-      </w:r>
-      <w:proofErr w:type="spellStart"/>
+        <w:t>errorModule</w:t>
+      </w:r>
+      <w:proofErr w:type="spellEnd"/>
+      <w:r>
+        <w:rPr>
+          <w:lang w:val="en-US"/>
+        </w:rPr>
+        <w:t xml:space="preserve"> that lets algorithms introduce three kinds of non</w:t>
+      </w:r>
+      <w:r>
+        <w:rPr>
+          <w:lang w:val="en-US"/>
+        </w:rPr>
+        <w:noBreakHyphen/>
+        <w:t>ideal behavior: node collapse, edge reordering, and message corruption/loss</w:t>
+      </w:r>
+      <w:r>
+        <w:rPr>
+          <w:lang w:val="en-US"/>
+        </w:rPr>
+        <w:t xml:space="preserve"> (look chapter 5)</w:t>
+      </w:r>
+      <w:r>
+        <w:rPr>
+          <w:lang w:val="en-US"/>
+        </w:rPr>
+        <w:t>.</w:t>
+      </w:r>
+    </w:p>
+    <w:p>
+      <w:pPr>
+        <w:rPr>
+          <w:lang w:val="en-US"/>
+        </w:rPr>
+      </w:pPr>
+      <w:r>
+        <w:rPr>
+          <w:lang w:val="en-US"/>
+        </w:rPr>
+        <w:t>Example:</w:t>
+      </w:r>
+    </w:p>
+    <w:p>
+      <w:pPr>
+        <w:rPr>
+          <w:lang w:val="en-US"/>
+        </w:rPr>
+      </w:pPr>
       <w:r>
         <w:rPr>
           <w:b/>
           <w:bCs/>
           <w:lang w:val="en-US"/>
         </w:rPr>
-        <w:t>errorModule</w:t>
-      </w:r>
-      <w:proofErr w:type="spellEnd"/>
-      <w:r>
-        <w:rPr>
-          <w:lang w:val="en-US"/>
-        </w:rPr>
-        <w:t xml:space="preserve"> that lets algorithms introduce three kinds of non</w:t>
-      </w:r>
-      <w:r>
-        <w:rPr>
-          <w:lang w:val="en-US"/>
-        </w:rPr>
-        <w:noBreakHyphen/>
-        <w:t>ideal behavior: node collapse, edge reordering, and message corruption/loss.</w:t>
+        <w:drawing>
+          <wp:anchor distT="0" distB="0" distL="114300" distR="114300" simplePos="0" relativeHeight="251663360" behindDoc="0" locked="0" layoutInCell="1" allowOverlap="1" wp14:anchorId="4A9E01BB" wp14:editId="0BF0167B">
+            <wp:simplePos x="0" y="0"/>
+            <wp:positionH relativeFrom="column">
+              <wp:posOffset>-1833</wp:posOffset>
+            </wp:positionH>
+            <wp:positionV relativeFrom="paragraph">
+              <wp:posOffset>-2983</wp:posOffset>
+            </wp:positionV>
+            <wp:extent cx="5940425" cy="3249930"/>
+            <wp:effectExtent l="0" t="0" r="3175" b="7620"/>
+            <wp:wrapTopAndBottom/>
+            <wp:docPr id="1163204482" name="Рисунок 1"/>
+            <wp:cNvGraphicFramePr>
+              <a:graphicFrameLocks xmlns:a="http://schemas.openxmlformats.org/drawingml/2006/main" noChangeAspect="1"/>
+            </wp:cNvGraphicFramePr>
+            <a:graphic xmlns:a="http://schemas.openxmlformats.org/drawingml/2006/main">
+              <a:graphicData uri="http://schemas.openxmlformats.org/drawingml/2006/picture">
+                <pic:pic xmlns:pic="http://schemas.openxmlformats.org/drawingml/2006/picture">
+                  <pic:nvPicPr>
+                    <pic:cNvPr id="1163204482" name=""/>
+                    <pic:cNvPicPr/>
+                  </pic:nvPicPr>
+                  <pic:blipFill>
+                    <a:blip r:embed="rId6">
+                      <a:extLst>
+                        <a:ext uri="{28A0092B-C50C-407E-A947-70E740481C1C}">
+                          <a14:useLocalDpi xmlns:a14="http://schemas.microsoft.com/office/drawing/2010/main" val="0"/>
+                        </a:ext>
+                      </a:extLst>
+                    </a:blip>
+                    <a:stretch>
+                      <a:fillRect/>
+                    </a:stretch>
+                  </pic:blipFill>
+                  <pic:spPr>
+                    <a:xfrm>
+                      <a:off x="0" y="0"/>
+                      <a:ext cx="5940425" cy="3249930"/>
+                    </a:xfrm>
+                    <a:prstGeom prst="rect">
+                      <a:avLst/>
+                    </a:prstGeom>
+                  </pic:spPr>
+                </pic:pic>
+              </a:graphicData>
+            </a:graphic>
+            <wp14:sizeRelH relativeFrom="page">
+              <wp14:pctWidth>0</wp14:pctWidth>
+            </wp14:sizeRelH>
+            <wp14:sizeRelV relativeFrom="page">
+              <wp14:pctHeight>0</wp14:pctHeight>
+            </wp14:sizeRelV>
+          </wp:anchor>
+        </w:drawing>
+      </w:r>
+      <w:r>
+        <w:rPr>
+          <w:lang w:val="en-US"/>
+        </w:rPr>
+        <w:t>Dictionaries should appear as global variables above the main algorithm code.</w:t>
       </w:r>
     </w:p>
     <w:p>
@@ -7522,7 +7543,13 @@
         <w:rPr>
           <w:lang w:val="en-US"/>
         </w:rPr>
-        <w:t xml:space="preserve"> in your client file. </w:t>
+        <w:t xml:space="preserve"> in your client file</w:t>
+      </w:r>
+      <w:r>
+        <w:rPr>
+          <w:lang w:val="en-US"/>
+        </w:rPr>
+        <w:t xml:space="preserve"> (the algorithm code you provide to the simulator). </w:t>
       </w:r>
     </w:p>
     <w:p>
@@ -7713,7 +7740,7 @@
                   <w:rFonts w:ascii="Cambria Math" w:hAnsi="Cambria Math" w:cs="Aptos"/>
                   <w:lang w:val="en-US"/>
                 </w:rPr>
-                <m:t>–</m:t>
+                <m:t>-</m:t>
               </m:r>
               <m:r>
                 <w:rPr>
@@ -8086,6 +8113,7 @@
           <w:lang w:eastAsia="ru-RU"/>
           <w14:ligatures w14:val="none"/>
         </w:rPr>
+        <w:lastRenderedPageBreak/>
         <w:t>Usage example (sync):</w:t>
       </w:r>
     </w:p>
@@ -8198,16 +8226,18 @@
         </w:rPr>
         <w:t xml:space="preserve">Define </w:t>
       </w:r>
-      <w:proofErr w:type="spellStart"/>
-      <w:r>
-        <w:rPr>
-          <w:b/>
-          <w:bCs/>
-          <w:lang w:val="en-US"/>
-        </w:rPr>
-        <w:t>reorder_config</w:t>
-      </w:r>
-      <w:proofErr w:type="spellEnd"/>
+      <m:oMath>
+        <m:r>
+          <m:rPr>
+            <m:sty m:val="bi"/>
+          </m:rPr>
+          <w:rPr>
+            <w:rFonts w:ascii="Cambria Math" w:hAnsi="Cambria Math"/>
+            <w:lang w:val="en-US"/>
+          </w:rPr>
+          <m:t>reorder_config</m:t>
+        </m:r>
+      </m:oMath>
       <w:r>
         <w:rPr>
           <w:lang w:val="en-US"/>
@@ -8661,8 +8691,125 @@
         <w:rPr>
           <w:lang w:val="en-US"/>
         </w:rPr>
-        <w:t xml:space="preserve"> – with probability 0.5 the specified fields are mutated. The magic string "_RANDOM" flips bits (numeric), changes characters (string), toggles booleans, or shuffles lists.</w:t>
-      </w:r>
+        <w:t xml:space="preserve"> – with probability 0.5 the specified fields are mutated. The magic string "_RANDOM" flips bits (numeric), changes characters (string), toggles </w:t>
+      </w:r>
+      <w:proofErr w:type="spellStart"/>
+      <w:r>
+        <w:rPr>
+          <w:lang w:val="en-US"/>
+        </w:rPr>
+        <w:t>booleans</w:t>
+      </w:r>
+      <w:proofErr w:type="spellEnd"/>
+      <w:r>
+        <w:rPr>
+          <w:lang w:val="en-US"/>
+        </w:rPr>
+        <w:t>, or shuffles lists.</w:t>
+      </w:r>
+      <w:r>
+        <w:rPr>
+          <w:lang w:val="en-US"/>
+        </w:rPr>
+        <w:t xml:space="preserve"> Another option is to directly replace the corrupted content with desired input. </w:t>
+      </w:r>
+    </w:p>
+    <w:p>
+      <w:pPr>
+        <w:ind w:left="360"/>
+        <w:rPr>
+          <w:lang w:val="en-US"/>
+        </w:rPr>
+      </w:pPr>
+      <w:r>
+        <w:rPr>
+          <w:lang w:val="en-US"/>
+        </w:rPr>
+        <w:drawing>
+          <wp:inline distT="0" distB="0" distL="0" distR="0" wp14:anchorId="39C2D710" wp14:editId="130141A9">
+            <wp:extent cx="2812211" cy="1192857"/>
+            <wp:effectExtent l="0" t="0" r="7620" b="7620"/>
+            <wp:docPr id="163079432" name="Рисунок 1"/>
+            <wp:cNvGraphicFramePr>
+              <a:graphicFrameLocks xmlns:a="http://schemas.openxmlformats.org/drawingml/2006/main" noChangeAspect="1"/>
+            </wp:cNvGraphicFramePr>
+            <a:graphic xmlns:a="http://schemas.openxmlformats.org/drawingml/2006/main">
+              <a:graphicData uri="http://schemas.openxmlformats.org/drawingml/2006/picture">
+                <pic:pic xmlns:pic="http://schemas.openxmlformats.org/drawingml/2006/picture">
+                  <pic:nvPicPr>
+                    <pic:cNvPr id="163079432" name=""/>
+                    <pic:cNvPicPr/>
+                  </pic:nvPicPr>
+                  <pic:blipFill>
+                    <a:blip r:embed="rId7"/>
+                    <a:stretch>
+                      <a:fillRect/>
+                    </a:stretch>
+                  </pic:blipFill>
+                  <pic:spPr>
+                    <a:xfrm>
+                      <a:off x="0" y="0"/>
+                      <a:ext cx="2820396" cy="1196329"/>
+                    </a:xfrm>
+                    <a:prstGeom prst="rect">
+                      <a:avLst/>
+                    </a:prstGeom>
+                  </pic:spPr>
+                </pic:pic>
+              </a:graphicData>
+            </a:graphic>
+          </wp:inline>
+        </w:drawing>
+      </w:r>
+    </w:p>
+    <w:p>
+      <w:pPr>
+        <w:ind w:left="360"/>
+        <w:rPr>
+          <w:lang w:val="en-US"/>
+        </w:rPr>
+      </w:pPr>
+      <w:r>
+        <w:rPr>
+          <w:lang w:val="en-US"/>
+        </w:rPr>
+        <w:t>In the example above we can see that field “parent” directly replaced with value 3.</w:t>
+      </w:r>
+    </w:p>
+    <w:p>
+      <w:pPr>
+        <w:rPr>
+          <w:lang w:val="en-US"/>
+        </w:rPr>
+      </w:pPr>
+      <w:r>
+        <w:rPr>
+          <w:lang w:val="en-US"/>
+        </w:rPr>
+        <w:t>*Note: this type of error configured a little differently, check out attached link to see how it should appear (</w:t>
+      </w:r>
+      <w:hyperlink r:id="rId8" w:history="1">
+        <w:r>
+          <w:rPr>
+            <w:rStyle w:val="af"/>
+            <w:lang w:val="en-US"/>
+          </w:rPr>
+          <w:t>link</w:t>
+        </w:r>
+      </w:hyperlink>
+      <w:r>
+        <w:rPr>
+          <w:lang w:val="en-US"/>
+        </w:rPr>
+        <w:t>).</w:t>
+      </w:r>
+    </w:p>
+    <w:p>
+      <w:pPr>
+        <w:rPr>
+          <w:lang w:val="en-US"/>
+        </w:rPr>
+      </w:pPr>
     </w:p>
     <w:p>
       <w:pPr>
@@ -8684,6 +8831,7 @@
         <w:rPr>
           <w:b/>
           <w:bCs/>
+          <w:lang w:val="en-US"/>
         </w:rPr>
         <w:t>Putting it together – quick patterns</w:t>
       </w:r>
@@ -9062,83 +9210,13 @@
           <w:lang w:val="en-US"/>
         </w:rPr>
       </w:pPr>
-    </w:p>
-    <w:p>
-      <w:pPr>
-        <w:rPr>
-          <w:lang w:val="en-US"/>
-        </w:rPr>
-      </w:pPr>
-    </w:p>
-    <w:p>
-      <w:pPr>
-        <w:rPr>
-          <w:lang w:val="en-US"/>
-        </w:rPr>
-      </w:pPr>
-    </w:p>
-    <w:p>
-      <w:pPr>
-        <w:rPr>
-          <w:lang w:val="en-US"/>
-        </w:rPr>
-      </w:pPr>
-    </w:p>
-    <w:p>
-      <w:pPr>
-        <w:rPr>
-          <w:lang w:val="en-US"/>
-        </w:rPr>
-      </w:pPr>
-    </w:p>
-    <w:p>
-      <w:pPr>
-        <w:rPr>
-          <w:lang w:val="en-US"/>
-        </w:rPr>
-      </w:pPr>
-    </w:p>
-    <w:p>
-      <w:pPr>
-        <w:rPr>
-          <w:lang w:val="en-US"/>
-        </w:rPr>
-      </w:pPr>
-    </w:p>
-    <w:p>
-      <w:pPr>
-        <w:rPr>
-          <w:lang w:val="en-US"/>
-        </w:rPr>
-      </w:pPr>
-      <w:r>
-        <w:rPr>
-          <w:lang w:val="en-US"/>
-        </w:rPr>
-        <w:br w:type="page"/>
-      </w:r>
-    </w:p>
-    <w:p>
-      <w:pPr>
-        <w:rPr>
-          <w:lang w:val="en-US"/>
-        </w:rPr>
-      </w:pPr>
-    </w:p>
-    <w:p>
-      <w:pPr>
+      <w:r>
         <w:rPr>
           <w:b/>
           <w:bCs/>
           <w:lang w:val="en-US"/>
         </w:rPr>
-      </w:pPr>
-      <w:r>
-        <w:rPr>
-          <w:b/>
-          <w:bCs/>
-          <w:lang w:val="en-US"/>
-        </w:rPr>
+        <w:lastRenderedPageBreak/>
         <w:t>8</w:t>
       </w:r>
       <w:r>
@@ -9302,7 +9380,7 @@
           <w:lang w:val="en-US"/>
         </w:rPr>
         <w:drawing>
-          <wp:anchor distT="0" distB="0" distL="114300" distR="114300" simplePos="0" relativeHeight="251658240" behindDoc="0" locked="0" layoutInCell="1" allowOverlap="1" wp14:anchorId="43764368" wp14:editId="05F79173">
+          <wp:anchor distT="0" distB="0" distL="114300" distR="114300" simplePos="0" relativeHeight="251658240" behindDoc="0" locked="0" layoutInCell="1" allowOverlap="1" wp14:anchorId="43764368" wp14:editId="1FBFFA04">
             <wp:simplePos x="0" y="0"/>
             <wp:positionH relativeFrom="page">
               <wp:align>center</wp:align>
@@ -9325,7 +9403,7 @@
                     <pic:cNvPicPr/>
                   </pic:nvPicPr>
                   <pic:blipFill>
-                    <a:blip r:embed="rId6" cstate="print">
+                    <a:blip r:embed="rId9" cstate="print">
                       <a:extLst>
                         <a:ext uri="{28A0092B-C50C-407E-A947-70E740481C1C}">
                           <a14:useLocalDpi xmlns:a14="http://schemas.microsoft.com/office/drawing/2010/main" val="0"/>
@@ -11112,31 +11190,14 @@
         <w:rPr>
           <w:b/>
           <w:bCs/>
-          <w:lang w:val="en-US"/>
         </w:rPr>
       </w:pPr>
       <w:r>
         <w:rPr>
           <w:b/>
           <w:bCs/>
-          <w:lang w:val="en-US"/>
         </w:rPr>
         <w:lastRenderedPageBreak/>
-        <w:t>????????????????????????????????????????????????????????????????????????????</w:t>
-      </w:r>
-    </w:p>
-    <w:p>
-      <w:pPr>
-        <w:rPr>
-          <w:b/>
-          <w:bCs/>
-        </w:rPr>
-      </w:pPr>
-      <w:r>
-        <w:rPr>
-          <w:b/>
-          <w:bCs/>
-        </w:rPr>
         <w:t>B. After the Simulation</w:t>
       </w:r>
     </w:p>
@@ -11173,15 +11234,27 @@
     <w:p>
       <w:pPr>
         <w:ind w:firstLine="708"/>
-        <w:rPr>
-          <w:lang w:val="en-US"/>
-        </w:rPr>
-      </w:pPr>
-      <w:r>
-        <w:rPr>
-          <w:lang w:val="en-US"/>
-        </w:rPr>
-        <w:t>Results and statistics are printed in the terminal and saved in output.txt.</w:t>
+      </w:pPr>
+      <w:r>
+        <w:rPr>
+          <w:lang w:val="en-US"/>
+        </w:rPr>
+        <w:t>Results and statistics are printed in the terminal and saved in </w:t>
+      </w:r>
+      <m:oMath>
+        <m:r>
+          <w:rPr>
+            <w:rFonts w:ascii="Cambria Math" w:hAnsi="Cambria Math"/>
+            <w:lang w:val="en-US"/>
+          </w:rPr>
+          <m:t>output.txt</m:t>
+        </m:r>
+      </m:oMath>
+      <w:r>
+        <w:rPr>
+          <w:lang w:val="en-US"/>
+        </w:rPr>
+        <w:t>.</w:t>
       </w:r>
     </w:p>
     <w:p>
@@ -11191,12 +11264,37 @@
           <w:numId w:val="59"/>
         </w:numPr>
       </w:pPr>
+      <w:proofErr w:type="spellStart"/>
       <w:r>
         <w:rPr>
           <w:b/>
           <w:bCs/>
         </w:rPr>
-        <w:t>Graph Output:</w:t>
+        <w:t>Graph</w:t>
+      </w:r>
+      <w:proofErr w:type="spellEnd"/>
+      <w:r>
+        <w:rPr>
+          <w:b/>
+          <w:bCs/>
+        </w:rPr>
+        <w:t> </w:t>
+      </w:r>
+      <w:proofErr w:type="spellStart"/>
+      <w:r>
+        <w:rPr>
+          <w:b/>
+          <w:bCs/>
+        </w:rPr>
+        <w:t>Output</w:t>
+      </w:r>
+      <w:proofErr w:type="spellEnd"/>
+      <w:r>
+        <w:rPr>
+          <w:b/>
+          <w:bCs/>
+        </w:rPr>
+        <w:t>:</w:t>
       </w:r>
     </w:p>
     <w:p>
@@ -11613,7 +11711,7 @@
         <mc:AlternateContent>
           <mc:Choice Requires="wpg">
             <w:drawing>
-              <wp:anchor distT="0" distB="0" distL="114300" distR="114300" simplePos="0" relativeHeight="251662336" behindDoc="0" locked="0" layoutInCell="1" allowOverlap="1" wp14:anchorId="2716EA2F" wp14:editId="10A78720">
+              <wp:anchor distT="0" distB="0" distL="114300" distR="114300" simplePos="0" relativeHeight="251662336" behindDoc="0" locked="0" layoutInCell="1" allowOverlap="1" wp14:anchorId="2716EA2F" wp14:editId="1036C213">
                 <wp:simplePos x="0" y="0"/>
                 <wp:positionH relativeFrom="column">
                   <wp:posOffset>-1612</wp:posOffset>
@@ -11737,7 +11835,7 @@
                   <o:lock v:ext="edit" aspectratio="t"/>
                 </v:shapetype>
                 <v:shape id="Рисунок 1" o:spid="_x0000_s1027" type="#_x0000_t75" alt="Изображение выглядит как текст, снимок экрана, программное обеспечение, число&#10;&#10;Содержимое, созданное искусственным интеллектом, может быть неверным." style="position:absolute;width:59404;height:37738;visibility:visible;mso-wrap-style:square" o:gfxdata="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">
-                  <v:imagedata r:id="rId7" o:title="Изображение выглядит как текст, снимок экрана, программное обеспечение, число&#10;&#10;Содержимое, созданное искусственным интеллектом, может быть неверным"/>
+                  <v:imagedata r:id="rId10" o:title="Изображение выглядит как текст, снимок экрана, программное обеспечение, число&#10;&#10;Содержимое, созданное искусственным интеллектом, может быть неверным"/>
                 </v:shape>
                 <v:rect id="Прямоугольник 2" o:spid="_x0000_s1028" style="position:absolute;left:586;top:12426;width:20737;height:22370;visibility:visible;mso-wrap-style:square;v-text-anchor:middle" o:gfxdata="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" filled="f" strokecolor="#c00000" strokeweight="1pt"/>
                 <w10:wrap type="topAndBottom"/>
@@ -12022,7 +12120,13 @@
         <w:t>Yes! You can modify any setting using the right-side controls. When you click "Submit," your new configuration will be saved and shown in blue the next time you open the simulator.</w:t>
       </w:r>
     </w:p>
-    <w:p/>
+    <w:p>
+      <w:pPr>
+        <w:rPr>
+          <w:lang w:val="en-US"/>
+        </w:rPr>
+      </w:pPr>
+    </w:p>
     <w:p>
       <w:pPr>
         <w:rPr>
@@ -12032,6 +12136,9 @@
         </w:rPr>
       </w:pPr>
       <w:r>
+        <w:rPr>
+          <w:lang w:val="en-US"/>
+        </w:rPr>
         <w:br w:type="page"/>
       </w:r>
       <w:r>
@@ -12200,19 +12307,7 @@
         <w:rPr>
           <w:lang w:val="en-US"/>
         </w:rPr>
-        <w:t xml:space="preserve"> when unexpected </w:t>
-      </w:r>
-      <w:r>
-        <w:rPr>
-          <w:lang w:val="en-US"/>
-        </w:rPr>
-        <w:t>behavior</w:t>
-      </w:r>
-      <w:r>
-        <w:rPr>
-          <w:lang w:val="en-US"/>
-        </w:rPr>
-        <w:t xml:space="preserve"> occurs?</w:t>
+        <w:t xml:space="preserve"> when unexpected behavior occurs?</w:t>
       </w:r>
     </w:p>
     <w:p>
@@ -25860,6 +25955,7 @@
   <w:style w:type="character" w:default="1" w:styleId="a0">
     <w:name w:val="Default Paragraph Font"/>
     <w:uiPriority w:val="1"/>
+    <w:semiHidden/>
     <w:unhideWhenUsed/>
   </w:style>
   <w:style w:type="table" w:default="1" w:styleId="a1">
@@ -26219,6 +26315,41 @@
       <w:szCs w:val="24"/>
     </w:rPr>
   </w:style>
+  <w:style w:type="character" w:styleId="af">
+    <w:name w:val="Hyperlink"/>
+    <w:basedOn w:val="a0"/>
+    <w:uiPriority w:val="99"/>
+    <w:unhideWhenUsed/>
+    <w:rsid w:val="00E17356"/>
+    <w:rPr>
+      <w:color w:val="467886" w:themeColor="hyperlink"/>
+      <w:u w:val="single"/>
+    </w:rPr>
+  </w:style>
+  <w:style w:type="character" w:styleId="af0">
+    <w:name w:val="Unresolved Mention"/>
+    <w:basedOn w:val="a0"/>
+    <w:uiPriority w:val="99"/>
+    <w:semiHidden/>
+    <w:unhideWhenUsed/>
+    <w:rsid w:val="00E17356"/>
+    <w:rPr>
+      <w:color w:val="605E5C"/>
+      <w:shd w:val="clear" w:color="auto" w:fill="E1DFDD"/>
+    </w:rPr>
+  </w:style>
+  <w:style w:type="character" w:styleId="af1">
+    <w:name w:val="FollowedHyperlink"/>
+    <w:basedOn w:val="a0"/>
+    <w:uiPriority w:val="99"/>
+    <w:semiHidden/>
+    <w:unhideWhenUsed/>
+    <w:rsid w:val="000E6B4F"/>
+    <w:rPr>
+      <w:color w:val="96607D" w:themeColor="followedHyperlink"/>
+      <w:u w:val="single"/>
+    </w:rPr>
+  </w:style>
 </w:styles>
 </file>
 

</xml_diff>